<commit_message>
modify meeting log#6 date
</commit_message>
<xml_diff>
--- a/documents/week5/meeting log #6.docx
+++ b/documents/week5/meeting log #6.docx
@@ -63,7 +63,7 @@
         <w:rPr>
           <w:rFonts w:ascii="Arial" w:hAnsi="Arial" w:cs="Arial"/>
         </w:rPr>
-        <w:t>21</w:t>
+        <w:t>23</w:t>
       </w:r>
       <w:r>
         <w:rPr>
@@ -238,21 +238,7 @@
         <w:rPr>
           <w:rFonts w:ascii="Arial" w:hAnsi="Arial" w:cs="Arial"/>
         </w:rPr>
-        <w:t xml:space="preserve">ing the feedback for the comments from professor. And </w:t>
-      </w:r>
-      <w:proofErr w:type="gramStart"/>
-      <w:r>
-        <w:rPr>
-          <w:rFonts w:ascii="Arial" w:hAnsi="Arial" w:cs="Arial"/>
-        </w:rPr>
-        <w:t>make a plan</w:t>
-      </w:r>
-      <w:proofErr w:type="gramEnd"/>
-      <w:r>
-        <w:rPr>
-          <w:rFonts w:ascii="Arial" w:hAnsi="Arial" w:cs="Arial"/>
-        </w:rPr>
-        <w:t xml:space="preserve"> for improvement and development. </w:t>
+        <w:t xml:space="preserve">ing the feedback for the comments from professor. And make a plan for improvement and development. </w:t>
       </w:r>
     </w:p>
     <w:p>
@@ -326,41 +312,13 @@
         <w:rPr>
           <w:rFonts w:ascii="Arial" w:hAnsi="Arial" w:cs="Arial"/>
         </w:rPr>
-        <w:t xml:space="preserve">no other meeting in this sprint to show </w:t>
-      </w:r>
-      <w:proofErr w:type="gramStart"/>
-      <w:r>
-        <w:rPr>
-          <w:rFonts w:ascii="Arial" w:hAnsi="Arial" w:cs="Arial"/>
-        </w:rPr>
-        <w:t>whether or not</w:t>
-      </w:r>
-      <w:proofErr w:type="gramEnd"/>
-      <w:r>
-        <w:rPr>
-          <w:rFonts w:ascii="Arial" w:hAnsi="Arial" w:cs="Arial"/>
-        </w:rPr>
-        <w:t xml:space="preserve"> that issue was resolved</w:t>
-      </w:r>
-      <w:r>
-        <w:rPr>
-          <w:rFonts w:ascii="Arial" w:hAnsi="Arial" w:cs="Arial"/>
-        </w:rPr>
-        <w:t xml:space="preserve">”, so we must ensure that we mention whether the last issues we given in last meeting log be solved. And Chaohui said we should make our meeting log becoming a trace of our problem and discussion effectively, it should include all the useful information. Sheng agree with us and added if the minimum meeting log </w:t>
-      </w:r>
-      <w:proofErr w:type="spellStart"/>
-      <w:r>
-        <w:rPr>
-          <w:rFonts w:ascii="Arial" w:hAnsi="Arial" w:cs="Arial"/>
-        </w:rPr>
-        <w:t>can not</w:t>
-      </w:r>
-      <w:proofErr w:type="spellEnd"/>
-      <w:r>
-        <w:rPr>
-          <w:rFonts w:ascii="Arial" w:hAnsi="Arial" w:cs="Arial"/>
-        </w:rPr>
-        <w:t xml:space="preserve"> meet our job, it’s necessary we have more meeting log. The rest of us agree with that. For test cases, Chaohui said we have</w:t>
+        <w:t>no other meeting in this sprint to show whether or not that issue was resolved</w:t>
+      </w:r>
+      <w:r>
+        <w:rPr>
+          <w:rFonts w:ascii="Arial" w:hAnsi="Arial" w:cs="Arial"/>
+        </w:rPr>
+        <w:t>”, so we must ensure that we mention whether the last issues we given in last meeting log be solved. And Chaohui said we should make our meeting log becoming a trace of our problem and discussion effectively, it should include all the useful information. Sheng agree with us and added if the minimum meeting log can not meet our job, it’s necessary we have more meeting log. The rest of us agree with that. For test cases, Chaohui said we have</w:t>
       </w:r>
       <w:r>
         <w:rPr>
@@ -513,18 +471,25 @@
           <w:rFonts w:ascii="Arial" w:hAnsi="Arial" w:cs="Arial"/>
         </w:rPr>
       </w:pPr>
+      <w:r>
+        <w:rPr>
+          <w:rFonts w:ascii="Arial" w:hAnsi="Arial" w:cs="Arial"/>
+        </w:rPr>
+        <w:t xml:space="preserve">The next meeting was planned to be </w:t>
+      </w:r>
       <w:bookmarkStart w:id="4" w:name="_GoBack"/>
-      <w:r>
-        <w:rPr>
-          <w:rFonts w:ascii="Arial" w:hAnsi="Arial" w:cs="Arial"/>
-        </w:rPr>
-        <w:t xml:space="preserve">The next meeting was planned to be on </w:t>
-      </w:r>
-      <w:r>
-        <w:rPr>
-          <w:rFonts w:ascii="Arial" w:hAnsi="Arial" w:cs="Arial"/>
-        </w:rPr>
-        <w:t>MAR</w:t>
+      <w:bookmarkEnd w:id="4"/>
+      <w:r>
+        <w:rPr>
+          <w:rFonts w:ascii="Arial" w:hAnsi="Arial" w:cs="Arial"/>
+        </w:rPr>
+        <w:t xml:space="preserve">on </w:t>
+      </w:r>
+      <w:r>
+        <w:rPr>
+          <w:rFonts w:ascii="Arial" w:hAnsi="Arial" w:cs="Arial"/>
+        </w:rPr>
+        <w:t>FEB</w:t>
       </w:r>
       <w:r>
         <w:rPr>
@@ -536,7 +501,7 @@
         <w:rPr>
           <w:rFonts w:ascii="Arial" w:hAnsi="Arial" w:cs="Arial"/>
         </w:rPr>
-        <w:t>5</w:t>
+        <w:t>28</w:t>
       </w:r>
       <w:r>
         <w:rPr>
@@ -548,19 +513,19 @@
         <w:rPr>
           <w:rFonts w:ascii="Arial" w:hAnsi="Arial" w:cs="Arial"/>
         </w:rPr>
-        <w:t>4</w:t>
-      </w:r>
-      <w:r>
-        <w:rPr>
-          <w:rFonts w:ascii="Arial" w:hAnsi="Arial" w:cs="Arial"/>
-        </w:rPr>
-        <w:t xml:space="preserve"> PM in</w:t>
-      </w:r>
-      <w:r>
-        <w:rPr>
-          <w:rFonts w:ascii="Arial" w:hAnsi="Arial" w:cs="Arial"/>
-        </w:rPr>
-        <w:t xml:space="preserve"> Group Study Room of Reuter Hall</w:t>
+        <w:t xml:space="preserve">3:50 PM </w:t>
+      </w:r>
+      <w:r>
+        <w:rPr>
+          <w:rFonts w:ascii="Arial" w:hAnsi="Arial" w:cs="Arial"/>
+        </w:rPr>
+        <w:t xml:space="preserve">in </w:t>
+      </w:r>
+      <w:r>
+        <w:rPr>
+          <w:rFonts w:ascii="Arial" w:hAnsi="Arial" w:cs="Arial"/>
+        </w:rPr>
+        <w:t>Wing Tech classroom</w:t>
       </w:r>
       <w:r>
         <w:rPr>
@@ -578,19 +543,37 @@
         <w:rPr>
           <w:rFonts w:ascii="Arial" w:hAnsi="Arial" w:cs="Arial"/>
         </w:rPr>
-        <w:t xml:space="preserve">acceptance </w:t>
-      </w:r>
-      <w:r>
-        <w:rPr>
-          <w:rFonts w:ascii="Arial" w:hAnsi="Arial" w:cs="Arial"/>
-        </w:rPr>
-        <w:t xml:space="preserve">of whole </w:t>
-      </w:r>
-      <w:r>
-        <w:rPr>
-          <w:rFonts w:ascii="Arial" w:hAnsi="Arial" w:cs="Arial"/>
-        </w:rPr>
-        <w:t>work</w:t>
+        <w:t xml:space="preserve">feedback </w:t>
+      </w:r>
+      <w:r>
+        <w:rPr>
+          <w:rFonts w:ascii="Arial" w:hAnsi="Arial" w:cs="Arial"/>
+        </w:rPr>
+        <w:t xml:space="preserve">of </w:t>
+      </w:r>
+      <w:r>
+        <w:rPr>
+          <w:rFonts w:ascii="Arial" w:hAnsi="Arial" w:cs="Arial"/>
+        </w:rPr>
+        <w:t xml:space="preserve">presentation </w:t>
+      </w:r>
+      <w:r>
+        <w:rPr>
+          <w:rFonts w:ascii="Arial" w:hAnsi="Arial" w:cs="Arial" w:hint="eastAsia"/>
+        </w:rPr>
+        <w:t>and</w:t>
+      </w:r>
+      <w:r>
+        <w:rPr>
+          <w:rFonts w:ascii="Arial" w:hAnsi="Arial" w:cs="Arial"/>
+        </w:rPr>
+        <w:t xml:space="preserve"> the</w:t>
+      </w:r>
+      <w:r>
+        <w:rPr>
+          <w:rFonts w:ascii="Arial" w:hAnsi="Arial" w:cs="Arial"/>
+        </w:rPr>
+        <w:t xml:space="preserve"> current work progress</w:t>
       </w:r>
       <w:r>
         <w:rPr>
@@ -599,7 +582,6 @@
         <w:t>.</w:t>
       </w:r>
     </w:p>
-    <w:bookmarkEnd w:id="4"/>
     <w:sectPr>
       <w:pgSz w:w="11900" w:h="16840"/>
       <w:pgMar w:top="1440" w:right="1800" w:bottom="1440" w:left="1800" w:header="851" w:footer="992" w:gutter="0"/>
@@ -624,7 +606,7 @@
     </w:rPrDefault>
     <w:pPrDefault/>
   </w:docDefaults>
-  <w:latentStyles w:defLockedState="0" w:defUIPriority="99" w:defSemiHidden="0" w:defUnhideWhenUsed="0" w:defQFormat="0" w:count="382">
+  <w:latentStyles w:defLockedState="0" w:defUIPriority="99" w:defSemiHidden="0" w:defUnhideWhenUsed="0" w:defQFormat="0" w:count="380">
     <w:lsdException w:name="Normal" w:uiPriority="0" w:qFormat="1"/>
     <w:lsdException w:name="heading 1" w:uiPriority="9" w:qFormat="1"/>
     <w:lsdException w:name="heading 2" w:semiHidden="1" w:uiPriority="9" w:unhideWhenUsed="1" w:qFormat="1"/>
@@ -730,6 +712,7 @@
     <w:lsdException w:name="HTML Sample" w:semiHidden="1" w:unhideWhenUsed="1"/>
     <w:lsdException w:name="HTML Typewriter" w:semiHidden="1" w:unhideWhenUsed="1"/>
     <w:lsdException w:name="HTML Variable" w:semiHidden="1" w:unhideWhenUsed="1"/>
+    <w:lsdException w:name="Normal Table" w:semiHidden="1" w:unhideWhenUsed="1"/>
     <w:lsdException w:name="annotation subject" w:semiHidden="1" w:unhideWhenUsed="1"/>
     <w:lsdException w:name="No List" w:semiHidden="1" w:unhideWhenUsed="1"/>
     <w:lsdException w:name="Outline List 1" w:semiHidden="1" w:unhideWhenUsed="1"/>
@@ -775,9 +758,11 @@
     <w:lsdException w:name="Table Subtle 1" w:semiHidden="1" w:unhideWhenUsed="1"/>
     <w:lsdException w:name="Table Subtle 2" w:semiHidden="1" w:unhideWhenUsed="1"/>
     <w:lsdException w:name="Table Web 1" w:semiHidden="1" w:unhideWhenUsed="1"/>
+    <w:lsdException w:name="Table Web 2" w:semiHidden="1" w:unhideWhenUsed="1"/>
     <w:lsdException w:name="Table Web 3" w:semiHidden="1" w:unhideWhenUsed="1"/>
     <w:lsdException w:name="Balloon Text" w:semiHidden="1" w:unhideWhenUsed="1"/>
     <w:lsdException w:name="Table Grid" w:uiPriority="39"/>
+    <w:lsdException w:name="Table Theme" w:semiHidden="1" w:unhideWhenUsed="1"/>
     <w:lsdException w:name="Note Level 1" w:semiHidden="1" w:unhideWhenUsed="1"/>
     <w:lsdException w:name="Note Level 2" w:semiHidden="1" w:unhideWhenUsed="1"/>
     <w:lsdException w:name="Note Level 3" w:semiHidden="1" w:unhideWhenUsed="1"/>
@@ -1002,8 +987,6 @@
     <w:lsdException w:name="List Table 5 Dark Accent 6" w:uiPriority="50"/>
     <w:lsdException w:name="List Table 6 Colorful Accent 6" w:uiPriority="51"/>
     <w:lsdException w:name="List Table 7 Colorful Accent 6" w:uiPriority="52"/>
-    <w:lsdException w:name="Mention" w:semiHidden="1" w:unhideWhenUsed="1"/>
-    <w:lsdException w:name="Smart Hyperlink" w:semiHidden="1" w:unhideWhenUsed="1"/>
   </w:latentStyles>
   <w:style w:type="paragraph" w:default="1" w:styleId="Normal">
     <w:name w:val="Normal"/>

</xml_diff>

<commit_message>
meeting log#7 add feedback
</commit_message>
<xml_diff>
--- a/documents/week5/meeting log #6.docx
+++ b/documents/week5/meeting log #6.docx
@@ -111,7 +111,49 @@
           <w:rFonts w:ascii="Arial" w:hAnsi="Arial" w:cs="Arial"/>
         </w:rPr>
         <w:br/>
-        <w:t>Members of the group: Chaohui Xu, Yifan Gu, Sheng Zhang</w:t>
+        <w:t xml:space="preserve">Members of the group: </w:t>
+      </w:r>
+      <w:proofErr w:type="spellStart"/>
+      <w:r>
+        <w:rPr>
+          <w:rFonts w:ascii="Arial" w:hAnsi="Arial" w:cs="Arial"/>
+        </w:rPr>
+        <w:t>Chaohui</w:t>
+      </w:r>
+      <w:proofErr w:type="spellEnd"/>
+      <w:r>
+        <w:rPr>
+          <w:rFonts w:ascii="Arial" w:hAnsi="Arial" w:cs="Arial"/>
+        </w:rPr>
+        <w:t xml:space="preserve"> Xu, </w:t>
+      </w:r>
+      <w:proofErr w:type="spellStart"/>
+      <w:r>
+        <w:rPr>
+          <w:rFonts w:ascii="Arial" w:hAnsi="Arial" w:cs="Arial"/>
+        </w:rPr>
+        <w:t>Yifan</w:t>
+      </w:r>
+      <w:proofErr w:type="spellEnd"/>
+      <w:r>
+        <w:rPr>
+          <w:rFonts w:ascii="Arial" w:hAnsi="Arial" w:cs="Arial"/>
+        </w:rPr>
+        <w:t xml:space="preserve"> </w:t>
+      </w:r>
+      <w:proofErr w:type="spellStart"/>
+      <w:r>
+        <w:rPr>
+          <w:rFonts w:ascii="Arial" w:hAnsi="Arial" w:cs="Arial"/>
+        </w:rPr>
+        <w:t>Gu</w:t>
+      </w:r>
+      <w:proofErr w:type="spellEnd"/>
+      <w:r>
+        <w:rPr>
+          <w:rFonts w:ascii="Arial" w:hAnsi="Arial" w:cs="Arial"/>
+        </w:rPr>
+        <w:t>, Sheng Zhang</w:t>
       </w:r>
       <w:r>
         <w:rPr>
@@ -157,11 +199,19 @@
         <w:br/>
         <w:t xml:space="preserve">Report writer: </w:t>
       </w:r>
-      <w:r>
-        <w:rPr>
-          <w:rFonts w:ascii="Arial" w:hAnsi="Arial" w:cs="Arial"/>
-        </w:rPr>
-        <w:t>Chaohui Xu</w:t>
+      <w:proofErr w:type="spellStart"/>
+      <w:r>
+        <w:rPr>
+          <w:rFonts w:ascii="Arial" w:hAnsi="Arial" w:cs="Arial"/>
+        </w:rPr>
+        <w:t>Chaohui</w:t>
+      </w:r>
+      <w:proofErr w:type="spellEnd"/>
+      <w:r>
+        <w:rPr>
+          <w:rFonts w:ascii="Arial" w:hAnsi="Arial" w:cs="Arial"/>
+        </w:rPr>
+        <w:t xml:space="preserve"> Xu</w:t>
       </w:r>
     </w:p>
     <w:p>
@@ -258,7 +308,35 @@
         <w:rPr>
           <w:rFonts w:ascii="Arial" w:hAnsi="Arial" w:cs="Arial"/>
         </w:rPr>
-        <w:t xml:space="preserve">For the comments part, Yifan said that we did the file validation but we did not show it. And Chaohui said that we should make sure that we show all what we did in last sprint during the demo. Sheng agree with that </w:t>
+        <w:t xml:space="preserve">For the comments part, </w:t>
+      </w:r>
+      <w:proofErr w:type="spellStart"/>
+      <w:r>
+        <w:rPr>
+          <w:rFonts w:ascii="Arial" w:hAnsi="Arial" w:cs="Arial"/>
+        </w:rPr>
+        <w:t>Yifan</w:t>
+      </w:r>
+      <w:proofErr w:type="spellEnd"/>
+      <w:r>
+        <w:rPr>
+          <w:rFonts w:ascii="Arial" w:hAnsi="Arial" w:cs="Arial"/>
+        </w:rPr>
+        <w:t xml:space="preserve"> said that we did the file validation but we did not show it. And </w:t>
+      </w:r>
+      <w:proofErr w:type="spellStart"/>
+      <w:r>
+        <w:rPr>
+          <w:rFonts w:ascii="Arial" w:hAnsi="Arial" w:cs="Arial"/>
+        </w:rPr>
+        <w:t>Chaohui</w:t>
+      </w:r>
+      <w:proofErr w:type="spellEnd"/>
+      <w:r>
+        <w:rPr>
+          <w:rFonts w:ascii="Arial" w:hAnsi="Arial" w:cs="Arial"/>
+        </w:rPr>
+        <w:t xml:space="preserve"> said that we should make sure that we show all what we did in last sprint during the demo. Sheng agree with that </w:t>
       </w:r>
       <w:r>
         <w:rPr>
@@ -276,7 +354,21 @@
         <w:rPr>
           <w:rFonts w:ascii="Arial" w:hAnsi="Arial" w:cs="Arial"/>
         </w:rPr>
-        <w:t xml:space="preserve">ggestion. Chaohui said that all of us three did a good job on almost work, everyone </w:t>
+        <w:t xml:space="preserve">ggestion. </w:t>
+      </w:r>
+      <w:proofErr w:type="spellStart"/>
+      <w:r>
+        <w:rPr>
+          <w:rFonts w:ascii="Arial" w:hAnsi="Arial" w:cs="Arial"/>
+        </w:rPr>
+        <w:t>Chaohui</w:t>
+      </w:r>
+      <w:proofErr w:type="spellEnd"/>
+      <w:r>
+        <w:rPr>
+          <w:rFonts w:ascii="Arial" w:hAnsi="Arial" w:cs="Arial"/>
+        </w:rPr>
+        <w:t xml:space="preserve"> said that all of us three did a good job on almost work, everyone </w:t>
       </w:r>
       <w:r>
         <w:rPr>
@@ -300,7 +392,63 @@
         <w:rPr>
           <w:rFonts w:ascii="Arial" w:hAnsi="Arial" w:cs="Arial"/>
         </w:rPr>
-        <w:t>. Yifan agree that and said we should keep a good job and there is still something that we need to improve, for example, the algorithm part, we need to pay attention to it and make it meet the requirement of professor. The rest of us agree. And Sheng said he will as soon as possible to solve the rest work of the algorithm. And Chaohui and Yifan suggest him that maybe he can try to restudy the A STAR algorithm again maybe he can find the solution quickly. Sheng said he will do that and tell us do not to worry about his part. For the meeting log part, Yifan said professor wr</w:t>
+        <w:t xml:space="preserve">. </w:t>
+      </w:r>
+      <w:proofErr w:type="spellStart"/>
+      <w:r>
+        <w:rPr>
+          <w:rFonts w:ascii="Arial" w:hAnsi="Arial" w:cs="Arial"/>
+        </w:rPr>
+        <w:t>Yifan</w:t>
+      </w:r>
+      <w:proofErr w:type="spellEnd"/>
+      <w:r>
+        <w:rPr>
+          <w:rFonts w:ascii="Arial" w:hAnsi="Arial" w:cs="Arial"/>
+        </w:rPr>
+        <w:t xml:space="preserve"> agree that and said we should keep a good job and there is still something that we need to improve, for example, the algorithm part, we need to pay attention to it and make it meet the requirement of professor. The rest of us agree. And Sheng said he will as soon as possible to solve the rest work of the algorithm. And </w:t>
+      </w:r>
+      <w:proofErr w:type="spellStart"/>
+      <w:r>
+        <w:rPr>
+          <w:rFonts w:ascii="Arial" w:hAnsi="Arial" w:cs="Arial"/>
+        </w:rPr>
+        <w:t>Chaohui</w:t>
+      </w:r>
+      <w:proofErr w:type="spellEnd"/>
+      <w:r>
+        <w:rPr>
+          <w:rFonts w:ascii="Arial" w:hAnsi="Arial" w:cs="Arial"/>
+        </w:rPr>
+        <w:t xml:space="preserve"> and </w:t>
+      </w:r>
+      <w:proofErr w:type="spellStart"/>
+      <w:r>
+        <w:rPr>
+          <w:rFonts w:ascii="Arial" w:hAnsi="Arial" w:cs="Arial"/>
+        </w:rPr>
+        <w:t>Yifan</w:t>
+      </w:r>
+      <w:proofErr w:type="spellEnd"/>
+      <w:r>
+        <w:rPr>
+          <w:rFonts w:ascii="Arial" w:hAnsi="Arial" w:cs="Arial"/>
+        </w:rPr>
+        <w:t xml:space="preserve"> suggest him that maybe he can try to restudy the A STAR algorithm again maybe he can find the solution quickly. Sheng said he will do that and tell us do not to worry about his part. For the meeting log part, </w:t>
+      </w:r>
+      <w:proofErr w:type="spellStart"/>
+      <w:r>
+        <w:rPr>
+          <w:rFonts w:ascii="Arial" w:hAnsi="Arial" w:cs="Arial"/>
+        </w:rPr>
+        <w:t>Yifan</w:t>
+      </w:r>
+      <w:proofErr w:type="spellEnd"/>
+      <w:r>
+        <w:rPr>
+          <w:rFonts w:ascii="Arial" w:hAnsi="Arial" w:cs="Arial"/>
+        </w:rPr>
+        <w:t xml:space="preserve"> said professor wr</w:t>
       </w:r>
       <w:r>
         <w:rPr>
@@ -318,7 +466,35 @@
         <w:rPr>
           <w:rFonts w:ascii="Arial" w:hAnsi="Arial" w:cs="Arial"/>
         </w:rPr>
-        <w:t>”, so we must ensure that we mention whether the last issues we given in last meeting log be solved. And Chaohui said we should make our meeting log becoming a trace of our problem and discussion effectively, it should include all the useful information. Sheng agree with us and added if the minimum meeting log can not meet our job, it’s necessary we have more meeting log. The rest of us agree with that. For test cases, Chaohui said we have</w:t>
+        <w:t xml:space="preserve">”, so we must ensure that we mention whether the last issues we given in last meeting log be solved. And </w:t>
+      </w:r>
+      <w:proofErr w:type="spellStart"/>
+      <w:r>
+        <w:rPr>
+          <w:rFonts w:ascii="Arial" w:hAnsi="Arial" w:cs="Arial"/>
+        </w:rPr>
+        <w:t>Chaohui</w:t>
+      </w:r>
+      <w:proofErr w:type="spellEnd"/>
+      <w:r>
+        <w:rPr>
+          <w:rFonts w:ascii="Arial" w:hAnsi="Arial" w:cs="Arial"/>
+        </w:rPr>
+        <w:t xml:space="preserve"> said we should make our meeting log becoming a trace of our problem and discussion effectively, it should include all the useful information. Sheng agree with us and added if the minimum meeting log can not meet our job, it’s necessary we have more meeting log. The rest of us agree with that. For test cases, </w:t>
+      </w:r>
+      <w:proofErr w:type="spellStart"/>
+      <w:r>
+        <w:rPr>
+          <w:rFonts w:ascii="Arial" w:hAnsi="Arial" w:cs="Arial"/>
+        </w:rPr>
+        <w:t>Chaohui</w:t>
+      </w:r>
+      <w:proofErr w:type="spellEnd"/>
+      <w:r>
+        <w:rPr>
+          <w:rFonts w:ascii="Arial" w:hAnsi="Arial" w:cs="Arial"/>
+        </w:rPr>
+        <w:t xml:space="preserve"> said we have</w:t>
       </w:r>
       <w:r>
         <w:rPr>
@@ -390,7 +566,35 @@
         <w:rPr>
           <w:rFonts w:ascii="Arial" w:hAnsi="Arial" w:cs="Arial"/>
         </w:rPr>
-        <w:t>test case and make it effective. Yifan suggested that next time all of us three should participate in the testing phase. Chaohui and Sheng said they agree with that and think that sometimes the test cases wrote by one tester maybe not s</w:t>
+        <w:t xml:space="preserve">test case and make it effective. </w:t>
+      </w:r>
+      <w:proofErr w:type="spellStart"/>
+      <w:r>
+        <w:rPr>
+          <w:rFonts w:ascii="Arial" w:hAnsi="Arial" w:cs="Arial"/>
+        </w:rPr>
+        <w:t>Yifan</w:t>
+      </w:r>
+      <w:proofErr w:type="spellEnd"/>
+      <w:r>
+        <w:rPr>
+          <w:rFonts w:ascii="Arial" w:hAnsi="Arial" w:cs="Arial"/>
+        </w:rPr>
+        <w:t xml:space="preserve"> suggested that next time all of us three should participate in the testing phase. </w:t>
+      </w:r>
+      <w:proofErr w:type="spellStart"/>
+      <w:r>
+        <w:rPr>
+          <w:rFonts w:ascii="Arial" w:hAnsi="Arial" w:cs="Arial"/>
+        </w:rPr>
+        <w:t>Chaohui</w:t>
+      </w:r>
+      <w:proofErr w:type="spellEnd"/>
+      <w:r>
+        <w:rPr>
+          <w:rFonts w:ascii="Arial" w:hAnsi="Arial" w:cs="Arial"/>
+        </w:rPr>
+        <w:t xml:space="preserve"> and Sheng said they agree with that and think that sometimes the test cases wrote by one tester maybe not s</w:t>
       </w:r>
       <w:r>
         <w:rPr>
@@ -411,6 +615,8 @@
           <w:rFonts w:ascii="Arial" w:hAnsi="Arial" w:cs="Arial"/>
         </w:rPr>
       </w:pPr>
+      <w:bookmarkStart w:id="4" w:name="_GoBack"/>
+      <w:bookmarkEnd w:id="4"/>
       <w:r>
         <w:rPr>
           <w:rFonts w:ascii="Arial" w:hAnsi="Arial" w:cs="Arial"/>
@@ -421,7 +627,35 @@
         <w:rPr>
           <w:rFonts w:ascii="Arial" w:hAnsi="Arial" w:cs="Arial"/>
         </w:rPr>
-        <w:t xml:space="preserve">And Yifan, Chaohui </w:t>
+        <w:t xml:space="preserve">And </w:t>
+      </w:r>
+      <w:proofErr w:type="spellStart"/>
+      <w:r>
+        <w:rPr>
+          <w:rFonts w:ascii="Arial" w:hAnsi="Arial" w:cs="Arial"/>
+        </w:rPr>
+        <w:t>Yifan</w:t>
+      </w:r>
+      <w:proofErr w:type="spellEnd"/>
+      <w:r>
+        <w:rPr>
+          <w:rFonts w:ascii="Arial" w:hAnsi="Arial" w:cs="Arial"/>
+        </w:rPr>
+        <w:t xml:space="preserve">, </w:t>
+      </w:r>
+      <w:proofErr w:type="spellStart"/>
+      <w:r>
+        <w:rPr>
+          <w:rFonts w:ascii="Arial" w:hAnsi="Arial" w:cs="Arial"/>
+        </w:rPr>
+        <w:t>Chaohui</w:t>
+      </w:r>
+      <w:proofErr w:type="spellEnd"/>
+      <w:r>
+        <w:rPr>
+          <w:rFonts w:ascii="Arial" w:hAnsi="Arial" w:cs="Arial"/>
+        </w:rPr>
+        <w:t xml:space="preserve"> </w:t>
       </w:r>
       <w:r>
         <w:rPr>
@@ -440,7 +674,35 @@
         <w:rPr>
           <w:rFonts w:ascii="Arial" w:hAnsi="Arial" w:cs="Arial"/>
         </w:rPr>
-        <w:t xml:space="preserve"> to meeting the next change of the requirement. Chaohui said he will finish the rest part of view detail of node and database access methods on time. And Yifan also promised that he also will finish his rest part of work. All of us three are encouraged to do the rest of work because the feedback from professor.</w:t>
+        <w:t xml:space="preserve"> to meeting the next change of the requirement. </w:t>
+      </w:r>
+      <w:proofErr w:type="spellStart"/>
+      <w:r>
+        <w:rPr>
+          <w:rFonts w:ascii="Arial" w:hAnsi="Arial" w:cs="Arial"/>
+        </w:rPr>
+        <w:t>Chaohui</w:t>
+      </w:r>
+      <w:proofErr w:type="spellEnd"/>
+      <w:r>
+        <w:rPr>
+          <w:rFonts w:ascii="Arial" w:hAnsi="Arial" w:cs="Arial"/>
+        </w:rPr>
+        <w:t xml:space="preserve"> said he will finish the rest part of view detail of node and database access methods on time. And </w:t>
+      </w:r>
+      <w:proofErr w:type="spellStart"/>
+      <w:r>
+        <w:rPr>
+          <w:rFonts w:ascii="Arial" w:hAnsi="Arial" w:cs="Arial"/>
+        </w:rPr>
+        <w:t>Yifan</w:t>
+      </w:r>
+      <w:proofErr w:type="spellEnd"/>
+      <w:r>
+        <w:rPr>
+          <w:rFonts w:ascii="Arial" w:hAnsi="Arial" w:cs="Arial"/>
+        </w:rPr>
+        <w:t xml:space="preserve"> also promised that he also will finish his rest part of work. All of us three are encouraged to do the rest of work because the feedback from professor.</w:t>
       </w:r>
     </w:p>
     <w:p>
@@ -475,15 +737,7 @@
         <w:rPr>
           <w:rFonts w:ascii="Arial" w:hAnsi="Arial" w:cs="Arial"/>
         </w:rPr>
-        <w:t xml:space="preserve">The next meeting was planned to be </w:t>
-      </w:r>
-      <w:bookmarkStart w:id="4" w:name="_GoBack"/>
-      <w:bookmarkEnd w:id="4"/>
-      <w:r>
-        <w:rPr>
-          <w:rFonts w:ascii="Arial" w:hAnsi="Arial" w:cs="Arial"/>
-        </w:rPr>
-        <w:t xml:space="preserve">on </w:t>
+        <w:t xml:space="preserve">The next meeting was planned to be on </w:t>
       </w:r>
       <w:r>
         <w:rPr>
@@ -513,13 +767,7 @@
         <w:rPr>
           <w:rFonts w:ascii="Arial" w:hAnsi="Arial" w:cs="Arial"/>
         </w:rPr>
-        <w:t xml:space="preserve">3:50 PM </w:t>
-      </w:r>
-      <w:r>
-        <w:rPr>
-          <w:rFonts w:ascii="Arial" w:hAnsi="Arial" w:cs="Arial"/>
-        </w:rPr>
-        <w:t xml:space="preserve">in </w:t>
+        <w:t xml:space="preserve">3:50 PM in </w:t>
       </w:r>
       <w:r>
         <w:rPr>

</xml_diff>